<commit_message>
- Suppression du apo-webservicesclient.jar défini par défaut dans esup-transferts-web-jsf-servlet/src/main/webapp/WEB-INF/lib et esup-transferts-accueil-web-jsf-servlet/src/main/webapp/WEB-INF/lib - Ajout dans la documentation technique de la mise en place du webservice Apogée adapté à votre établissement.
git-svn-id: https://subversion.renater.fr/anonscm/svn/esup-transferts/trunk/esup-transferts@324 3ddcba78-ea86-4027-a5a7-99004716dbae
</commit_message>
<xml_diff>
--- a/documentations/technique/version 2.2.0/esup-transferts-v2.2.0-doc-technique.docx
+++ b/documentations/technique/version 2.2.0/esup-transferts-v2.2.0-doc-technique.docx
@@ -31,15 +31,7 @@
             <w:rPr>
               <w:rFonts w:ascii="Arial" w:hAnsi="Arial" w:cs="Arial"/>
             </w:rPr>
-            <w:t>Table des m</w:t>
-          </w:r>
-          <w:bookmarkStart w:id="0" w:name="_GoBack"/>
-          <w:bookmarkEnd w:id="0"/>
-          <w:r>
-            <w:rPr>
-              <w:rFonts w:ascii="Arial" w:hAnsi="Arial" w:cs="Arial"/>
-            </w:rPr>
-            <w:t>atières</w:t>
+            <w:t>Table des matières</w:t>
           </w:r>
         </w:p>
         <w:p>
@@ -73,7 +65,7 @@
             </w:rPr>
             <w:fldChar w:fldCharType="separate"/>
           </w:r>
-          <w:hyperlink w:anchor="_Toc419716513" w:history="1">
+          <w:hyperlink w:anchor="_Toc419882137" w:history="1">
             <w:r>
               <w:rPr>
                 <w:rStyle w:val="Lienhypertexte"/>
@@ -117,7 +109,7 @@
                 <w:noProof/>
                 <w:webHidden/>
               </w:rPr>
-              <w:instrText xml:space="preserve"> PAGEREF _Toc419716513 \h </w:instrText>
+              <w:instrText xml:space="preserve"> PAGEREF _Toc419882137 \h </w:instrText>
             </w:r>
             <w:r>
               <w:rPr>
@@ -161,7 +153,7 @@
               <w:lang w:eastAsia="fr-FR"/>
             </w:rPr>
           </w:pPr>
-          <w:hyperlink w:anchor="_Toc419716514" w:history="1">
+          <w:hyperlink w:anchor="_Toc419882138" w:history="1">
             <w:r>
               <w:rPr>
                 <w:rStyle w:val="Lienhypertexte"/>
@@ -205,7 +197,7 @@
                 <w:noProof/>
                 <w:webHidden/>
               </w:rPr>
-              <w:instrText xml:space="preserve"> PAGEREF _Toc419716514 \h </w:instrText>
+              <w:instrText xml:space="preserve"> PAGEREF _Toc419882138 \h </w:instrText>
             </w:r>
             <w:r>
               <w:rPr>
@@ -249,7 +241,7 @@
               <w:lang w:eastAsia="fr-FR"/>
             </w:rPr>
           </w:pPr>
-          <w:hyperlink w:anchor="_Toc419716515" w:history="1">
+          <w:hyperlink w:anchor="_Toc419882139" w:history="1">
             <w:r>
               <w:rPr>
                 <w:rStyle w:val="Lienhypertexte"/>
@@ -293,7 +285,7 @@
                 <w:noProof/>
                 <w:webHidden/>
               </w:rPr>
-              <w:instrText xml:space="preserve"> PAGEREF _Toc419716515 \h </w:instrText>
+              <w:instrText xml:space="preserve"> PAGEREF _Toc419882139 \h </w:instrText>
             </w:r>
             <w:r>
               <w:rPr>
@@ -337,7 +329,7 @@
               <w:lang w:eastAsia="fr-FR"/>
             </w:rPr>
           </w:pPr>
-          <w:hyperlink w:anchor="_Toc419716516" w:history="1">
+          <w:hyperlink w:anchor="_Toc419882140" w:history="1">
             <w:r>
               <w:rPr>
                 <w:rStyle w:val="Lienhypertexte"/>
@@ -381,7 +373,7 @@
                 <w:noProof/>
                 <w:webHidden/>
               </w:rPr>
-              <w:instrText xml:space="preserve"> PAGEREF _Toc419716516 \h </w:instrText>
+              <w:instrText xml:space="preserve"> PAGEREF _Toc419882140 \h </w:instrText>
             </w:r>
             <w:r>
               <w:rPr>
@@ -401,7 +393,7 @@
                 <w:noProof/>
                 <w:webHidden/>
               </w:rPr>
-              <w:t>3</w:t>
+              <w:t>4</w:t>
             </w:r>
             <w:r>
               <w:rPr>
@@ -425,7 +417,7 @@
               <w:lang w:eastAsia="fr-FR"/>
             </w:rPr>
           </w:pPr>
-          <w:hyperlink w:anchor="_Toc419716517" w:history="1">
+          <w:hyperlink w:anchor="_Toc419882141" w:history="1">
             <w:r>
               <w:rPr>
                 <w:rStyle w:val="Lienhypertexte"/>
@@ -469,7 +461,7 @@
                 <w:noProof/>
                 <w:webHidden/>
               </w:rPr>
-              <w:instrText xml:space="preserve"> PAGEREF _Toc419716517 \h </w:instrText>
+              <w:instrText xml:space="preserve"> PAGEREF _Toc419882141 \h </w:instrText>
             </w:r>
             <w:r>
               <w:rPr>
@@ -489,7 +481,7 @@
                 <w:noProof/>
                 <w:webHidden/>
               </w:rPr>
-              <w:t>3</w:t>
+              <w:t>4</w:t>
             </w:r>
             <w:r>
               <w:rPr>
@@ -513,7 +505,7 @@
               <w:lang w:eastAsia="fr-FR"/>
             </w:rPr>
           </w:pPr>
-          <w:hyperlink w:anchor="_Toc419716518" w:history="1">
+          <w:hyperlink w:anchor="_Toc419882142" w:history="1">
             <w:r>
               <w:rPr>
                 <w:rStyle w:val="Lienhypertexte"/>
@@ -557,7 +549,7 @@
                 <w:noProof/>
                 <w:webHidden/>
               </w:rPr>
-              <w:instrText xml:space="preserve"> PAGEREF _Toc419716518 \h </w:instrText>
+              <w:instrText xml:space="preserve"> PAGEREF _Toc419882142 \h </w:instrText>
             </w:r>
             <w:r>
               <w:rPr>
@@ -577,7 +569,7 @@
                 <w:noProof/>
                 <w:webHidden/>
               </w:rPr>
-              <w:t>3</w:t>
+              <w:t>4</w:t>
             </w:r>
             <w:r>
               <w:rPr>
@@ -601,7 +593,7 @@
               <w:lang w:eastAsia="fr-FR"/>
             </w:rPr>
           </w:pPr>
-          <w:hyperlink w:anchor="_Toc419716519" w:history="1">
+          <w:hyperlink w:anchor="_Toc419882143" w:history="1">
             <w:r>
               <w:rPr>
                 <w:rStyle w:val="Lienhypertexte"/>
@@ -645,7 +637,7 @@
                 <w:noProof/>
                 <w:webHidden/>
               </w:rPr>
-              <w:instrText xml:space="preserve"> PAGEREF _Toc419716519 \h </w:instrText>
+              <w:instrText xml:space="preserve"> PAGEREF _Toc419882143 \h </w:instrText>
             </w:r>
             <w:r>
               <w:rPr>
@@ -665,7 +657,7 @@
                 <w:noProof/>
                 <w:webHidden/>
               </w:rPr>
-              <w:t>4</w:t>
+              <w:t>5</w:t>
             </w:r>
             <w:r>
               <w:rPr>
@@ -689,7 +681,7 @@
               <w:lang w:eastAsia="fr-FR"/>
             </w:rPr>
           </w:pPr>
-          <w:hyperlink w:anchor="_Toc419716520" w:history="1">
+          <w:hyperlink w:anchor="_Toc419882144" w:history="1">
             <w:r>
               <w:rPr>
                 <w:rStyle w:val="Lienhypertexte"/>
@@ -733,7 +725,7 @@
                 <w:noProof/>
                 <w:webHidden/>
               </w:rPr>
-              <w:instrText xml:space="preserve"> PAGEREF _Toc419716520 \h </w:instrText>
+              <w:instrText xml:space="preserve"> PAGEREF _Toc419882144 \h </w:instrText>
             </w:r>
             <w:r>
               <w:rPr>
@@ -753,7 +745,7 @@
                 <w:noProof/>
                 <w:webHidden/>
               </w:rPr>
-              <w:t>4</w:t>
+              <w:t>5</w:t>
             </w:r>
             <w:r>
               <w:rPr>
@@ -777,7 +769,7 @@
               <w:lang w:eastAsia="fr-FR"/>
             </w:rPr>
           </w:pPr>
-          <w:hyperlink w:anchor="_Toc419716521" w:history="1">
+          <w:hyperlink w:anchor="_Toc419882145" w:history="1">
             <w:r>
               <w:rPr>
                 <w:rStyle w:val="Lienhypertexte"/>
@@ -821,7 +813,7 @@
                 <w:noProof/>
                 <w:webHidden/>
               </w:rPr>
-              <w:instrText xml:space="preserve"> PAGEREF _Toc419716521 \h </w:instrText>
+              <w:instrText xml:space="preserve"> PAGEREF _Toc419882145 \h </w:instrText>
             </w:r>
             <w:r>
               <w:rPr>
@@ -841,7 +833,7 @@
                 <w:noProof/>
                 <w:webHidden/>
               </w:rPr>
-              <w:t>6</w:t>
+              <w:t>7</w:t>
             </w:r>
             <w:r>
               <w:rPr>
@@ -865,7 +857,7 @@
               <w:lang w:eastAsia="fr-FR"/>
             </w:rPr>
           </w:pPr>
-          <w:hyperlink w:anchor="_Toc419716522" w:history="1">
+          <w:hyperlink w:anchor="_Toc419882146" w:history="1">
             <w:r>
               <w:rPr>
                 <w:rStyle w:val="Lienhypertexte"/>
@@ -909,7 +901,7 @@
                 <w:noProof/>
                 <w:webHidden/>
               </w:rPr>
-              <w:instrText xml:space="preserve"> PAGEREF _Toc419716522 \h </w:instrText>
+              <w:instrText xml:space="preserve"> PAGEREF _Toc419882146 \h </w:instrText>
             </w:r>
             <w:r>
               <w:rPr>
@@ -929,7 +921,7 @@
                 <w:noProof/>
                 <w:webHidden/>
               </w:rPr>
-              <w:t>6</w:t>
+              <w:t>7</w:t>
             </w:r>
             <w:r>
               <w:rPr>
@@ -953,7 +945,7 @@
               <w:lang w:eastAsia="fr-FR"/>
             </w:rPr>
           </w:pPr>
-          <w:hyperlink w:anchor="_Toc419716523" w:history="1">
+          <w:hyperlink w:anchor="_Toc419882147" w:history="1">
             <w:r>
               <w:rPr>
                 <w:rStyle w:val="Lienhypertexte"/>
@@ -997,7 +989,7 @@
                 <w:noProof/>
                 <w:webHidden/>
               </w:rPr>
-              <w:instrText xml:space="preserve"> PAGEREF _Toc419716523 \h </w:instrText>
+              <w:instrText xml:space="preserve"> PAGEREF _Toc419882147 \h </w:instrText>
             </w:r>
             <w:r>
               <w:rPr>
@@ -1017,7 +1009,7 @@
                 <w:noProof/>
                 <w:webHidden/>
               </w:rPr>
-              <w:t>7</w:t>
+              <w:t>8</w:t>
             </w:r>
             <w:r>
               <w:rPr>
@@ -1040,7 +1032,7 @@
               <w:lang w:eastAsia="fr-FR"/>
             </w:rPr>
           </w:pPr>
-          <w:hyperlink w:anchor="_Toc419716524" w:history="1">
+          <w:hyperlink w:anchor="_Toc419882148" w:history="1">
             <w:r>
               <w:rPr>
                 <w:rStyle w:val="Lienhypertexte"/>
@@ -1075,7 +1067,7 @@
                 <w:noProof/>
                 <w:webHidden/>
               </w:rPr>
-              <w:instrText xml:space="preserve"> PAGEREF _Toc419716524 \h </w:instrText>
+              <w:instrText xml:space="preserve"> PAGEREF _Toc419882148 \h </w:instrText>
             </w:r>
             <w:r>
               <w:rPr>
@@ -1095,7 +1087,7 @@
                 <w:noProof/>
                 <w:webHidden/>
               </w:rPr>
-              <w:t>7</w:t>
+              <w:t>8</w:t>
             </w:r>
             <w:r>
               <w:rPr>
@@ -1159,7 +1151,7 @@
           <w:rFonts w:ascii="Arial" w:hAnsi="Arial" w:cs="Arial"/>
         </w:rPr>
       </w:pPr>
-      <w:bookmarkStart w:id="1" w:name="_Toc419716513"/>
+      <w:bookmarkStart w:id="0" w:name="_Toc419882137"/>
       <w:r>
         <w:rPr>
           <w:rFonts w:ascii="Arial" w:hAnsi="Arial" w:cs="Arial"/>
@@ -1167,7 +1159,7 @@
         <w:lastRenderedPageBreak/>
         <w:t>Informations techniques</w:t>
       </w:r>
-      <w:bookmarkEnd w:id="1"/>
+      <w:bookmarkEnd w:id="0"/>
     </w:p>
     <w:p>
       <w:pPr>
@@ -1180,14 +1172,14 @@
           <w:rFonts w:ascii="Arial" w:hAnsi="Arial" w:cs="Arial"/>
         </w:rPr>
       </w:pPr>
-      <w:bookmarkStart w:id="2" w:name="_Toc419716514"/>
+      <w:bookmarkStart w:id="1" w:name="_Toc419882138"/>
       <w:r>
         <w:rPr>
           <w:rFonts w:ascii="Arial" w:hAnsi="Arial" w:cs="Arial"/>
         </w:rPr>
         <w:t>Technologies utilisées</w:t>
       </w:r>
-      <w:bookmarkEnd w:id="2"/>
+      <w:bookmarkEnd w:id="1"/>
       <w:r>
         <w:rPr>
           <w:rFonts w:ascii="Arial" w:hAnsi="Arial" w:cs="Arial"/>
@@ -1342,14 +1334,14 @@
           <w:rFonts w:ascii="Arial" w:hAnsi="Arial" w:cs="Arial"/>
         </w:rPr>
       </w:pPr>
-      <w:bookmarkStart w:id="3" w:name="_Toc419716515"/>
+      <w:bookmarkStart w:id="2" w:name="_Toc419882139"/>
       <w:r>
         <w:rPr>
           <w:rFonts w:ascii="Arial" w:hAnsi="Arial" w:cs="Arial"/>
         </w:rPr>
         <w:t>Pré requis technique</w:t>
       </w:r>
-      <w:bookmarkEnd w:id="3"/>
+      <w:bookmarkEnd w:id="2"/>
     </w:p>
     <w:p>
       <w:pPr>
@@ -1737,34 +1729,939 @@
         <w:rPr>
           <w:rFonts w:ascii="Arial" w:hAnsi="Arial" w:cs="Arial"/>
         </w:rPr>
-        <w:t xml:space="preserve"> version 4.</w:t>
-      </w:r>
-      <w:r>
-        <w:rPr>
-          <w:rFonts w:ascii="Arial" w:hAnsi="Arial" w:cs="Arial"/>
-        </w:rPr>
-        <w:t>60</w:t>
-      </w:r>
-      <w:r>
-        <w:rPr>
-          <w:rFonts w:ascii="Arial" w:hAnsi="Arial" w:cs="Arial"/>
-        </w:rPr>
-        <w:t>la </w:t>
-      </w:r>
-      <w:r>
-        <w:rPr>
-          <w:rFonts w:ascii="Arial" w:hAnsi="Arial" w:cs="Arial"/>
+        <w:t xml:space="preserve"> </w:t>
+      </w:r>
+    </w:p>
+    <w:p>
+      <w:pPr>
+        <w:pStyle w:val="Titre4"/>
+        <w:numPr>
+          <w:ilvl w:val="2"/>
+          <w:numId w:val="11"/>
+        </w:numPr>
+      </w:pPr>
+      <w:r>
+        <w:t>Apogée</w:t>
+      </w:r>
+    </w:p>
+    <w:p>
+      <w:pPr>
+        <w:pStyle w:val="Paragraphedeliste"/>
+        <w:numPr>
+          <w:ilvl w:val="0"/>
+          <w:numId w:val="12"/>
+        </w:numPr>
+      </w:pPr>
+      <w:proofErr w:type="spellStart"/>
+      <w:r>
+        <w:t>WebServices</w:t>
+      </w:r>
+      <w:proofErr w:type="spellEnd"/>
+      <w:r>
+        <w:t xml:space="preserve"> Apogée (</w:t>
+      </w:r>
+      <w:r>
+        <w:rPr>
+          <w:i/>
+        </w:rPr>
+        <w:t>Facultatif si ré-implémentation de l’interface « </w:t>
+      </w:r>
+      <w:r>
+        <w:rPr>
+          <w:rFonts w:ascii="Consolas" w:hAnsi="Consolas" w:cs="Consolas"/>
+          <w:i/>
+          <w:color w:val="000000"/>
+          <w:sz w:val="20"/>
+          <w:szCs w:val="20"/>
+          <w:highlight w:val="lightGray"/>
+        </w:rPr>
+        <w:t>DomainServiceScolariteImpl</w:t>
+      </w:r>
+      <w:r>
+        <w:rPr>
+          <w:rFonts w:ascii="Consolas" w:hAnsi="Consolas" w:cs="Consolas"/>
+          <w:i/>
+          <w:color w:val="000000"/>
+          <w:sz w:val="20"/>
+          <w:szCs w:val="20"/>
+        </w:rPr>
+        <w:t>.java</w:t>
+      </w:r>
+      <w:r>
+        <w:rPr>
+          <w:rFonts w:ascii="Consolas" w:hAnsi="Consolas" w:cs="Consolas"/>
+          <w:color w:val="000000"/>
+          <w:sz w:val="20"/>
+          <w:szCs w:val="20"/>
+        </w:rPr>
+        <w:t> »</w:t>
+      </w:r>
+      <w:r>
+        <w:t>)</w:t>
+      </w:r>
+    </w:p>
+    <w:p>
+      <w:pPr>
+        <w:pStyle w:val="Paragraphedeliste"/>
+      </w:pPr>
+    </w:p>
+    <w:p>
+      <w:pPr>
+        <w:pStyle w:val="Paragraphedeliste"/>
+        <w:rPr>
+          <w:lang w:val="en-US"/>
+        </w:rPr>
+      </w:pPr>
+      <w:proofErr w:type="gramStart"/>
+      <w:r>
+        <w:rPr>
+          <w:lang w:val="en-US"/>
+        </w:rPr>
+        <w:t>cd</w:t>
+      </w:r>
+      <w:proofErr w:type="gramEnd"/>
+      <w:r>
+        <w:rPr>
+          <w:lang w:val="en-US"/>
+        </w:rPr>
+        <w:t xml:space="preserve"> </w:t>
+      </w:r>
+      <w:proofErr w:type="spellStart"/>
+      <w:r>
+        <w:rPr>
+          <w:lang w:val="en-US"/>
+        </w:rPr>
+        <w:t>esup</w:t>
+      </w:r>
+      <w:proofErr w:type="spellEnd"/>
+      <w:r>
+        <w:rPr>
+          <w:lang w:val="en-US"/>
+        </w:rPr>
+        <w:t>-</w:t>
+      </w:r>
+      <w:proofErr w:type="spellStart"/>
+      <w:r>
+        <w:rPr>
+          <w:lang w:val="en-US"/>
+        </w:rPr>
+        <w:t>transferts</w:t>
+      </w:r>
+      <w:proofErr w:type="spellEnd"/>
+      <w:r>
+        <w:rPr>
+          <w:lang w:val="en-US"/>
+        </w:rPr>
+        <w:t>-web-</w:t>
+      </w:r>
+      <w:proofErr w:type="spellStart"/>
+      <w:r>
+        <w:rPr>
+          <w:lang w:val="en-US"/>
+        </w:rPr>
+        <w:t>jsf</w:t>
+      </w:r>
+      <w:proofErr w:type="spellEnd"/>
+      <w:r>
+        <w:rPr>
+          <w:lang w:val="en-US"/>
+        </w:rPr>
+        <w:t>-servlet/</w:t>
+      </w:r>
+      <w:proofErr w:type="spellStart"/>
+      <w:r>
+        <w:rPr>
+          <w:lang w:val="en-US"/>
+        </w:rPr>
+        <w:t>src</w:t>
+      </w:r>
+      <w:proofErr w:type="spellEnd"/>
+      <w:r>
+        <w:rPr>
+          <w:lang w:val="en-US"/>
+        </w:rPr>
+        <w:t>/main/</w:t>
+      </w:r>
+      <w:proofErr w:type="spellStart"/>
+      <w:r>
+        <w:rPr>
+          <w:lang w:val="en-US"/>
+        </w:rPr>
+        <w:t>webapp</w:t>
+      </w:r>
+      <w:proofErr w:type="spellEnd"/>
+      <w:r>
+        <w:rPr>
+          <w:lang w:val="en-US"/>
+        </w:rPr>
+        <w:t>/WEB-INF/lib</w:t>
+      </w:r>
+    </w:p>
+    <w:p>
+      <w:pPr>
+        <w:pStyle w:val="Paragraphedeliste"/>
+        <w:rPr>
+          <w:lang w:val="en-US"/>
+        </w:rPr>
+      </w:pPr>
+    </w:p>
+    <w:p>
+      <w:pPr>
+        <w:pStyle w:val="Paragraphedeliste"/>
+        <w:rPr>
+          <w:lang w:val="en-US"/>
+        </w:rPr>
+      </w:pPr>
+      <w:proofErr w:type="spellStart"/>
+      <w:proofErr w:type="gramStart"/>
+      <w:r>
+        <w:rPr>
+          <w:lang w:val="en-US"/>
+        </w:rPr>
+        <w:t>ln</w:t>
+      </w:r>
+      <w:proofErr w:type="spellEnd"/>
+      <w:proofErr w:type="gramEnd"/>
+      <w:r>
+        <w:rPr>
+          <w:lang w:val="en-US"/>
+        </w:rPr>
+        <w:t xml:space="preserve"> -s ../../../../../../apogee/apo-webservicesclient</w:t>
+      </w:r>
+      <w:r>
+        <w:rPr>
+          <w:lang w:val="en-US"/>
+        </w:rPr>
+        <w:t>XXX</w:t>
+      </w:r>
+      <w:r>
+        <w:rPr>
+          <w:lang w:val="en-US"/>
+        </w:rPr>
+        <w:t>.jar apo-webservicesclient.jar</w:t>
+      </w:r>
+    </w:p>
+    <w:p>
+      <w:pPr>
+        <w:pStyle w:val="Paragraphedeliste"/>
+        <w:rPr>
+          <w:lang w:val="en-US"/>
+        </w:rPr>
+      </w:pPr>
+    </w:p>
+    <w:p>
+      <w:pPr>
+        <w:pStyle w:val="Paragraphedeliste"/>
+        <w:rPr>
+          <w:lang w:val="en-US"/>
+        </w:rPr>
+      </w:pPr>
+      <w:r>
+        <w:rPr>
+          <w:lang w:val="en-US"/>
+        </w:rPr>
+        <w:t>-</w:t>
+      </w:r>
+      <w:proofErr w:type="spellStart"/>
+      <w:proofErr w:type="gramStart"/>
+      <w:r>
+        <w:rPr>
+          <w:lang w:val="en-US"/>
+        </w:rPr>
+        <w:t>rw</w:t>
+      </w:r>
+      <w:proofErr w:type="spellEnd"/>
+      <w:r>
+        <w:rPr>
+          <w:lang w:val="en-US"/>
+        </w:rPr>
+        <w:t>-</w:t>
+      </w:r>
+      <w:proofErr w:type="gramEnd"/>
+      <w:r>
+        <w:rPr>
+          <w:lang w:val="en-US"/>
+        </w:rPr>
+        <w:t>r--r-- 1 root staff   41236 Apr 28 16:54 RimbausTransfert.jar</w:t>
+      </w:r>
+    </w:p>
+    <w:p>
+      <w:pPr>
+        <w:pStyle w:val="Paragraphedeliste"/>
+        <w:rPr>
           <w:b/>
-          <w:i/>
-        </w:rPr>
-        <w:t>!!! Obligatoire !!!</w:t>
+          <w:lang w:val="en-US"/>
+        </w:rPr>
+      </w:pPr>
+      <w:proofErr w:type="spellStart"/>
+      <w:proofErr w:type="gramStart"/>
+      <w:r>
+        <w:rPr>
+          <w:b/>
+          <w:lang w:val="en-US"/>
+        </w:rPr>
+        <w:t>lrwxrwxrwx</w:t>
+      </w:r>
+      <w:proofErr w:type="spellEnd"/>
+      <w:proofErr w:type="gramEnd"/>
+      <w:r>
+        <w:rPr>
+          <w:b/>
+          <w:lang w:val="en-US"/>
+        </w:rPr>
+        <w:t xml:space="preserve"> 1 root staff      55 May 13 09:27 apo-webservicesclient.jar -&gt; ../../../../../../apogee/apo-webservicesclient</w:t>
+      </w:r>
+      <w:r>
+        <w:rPr>
+          <w:b/>
+          <w:lang w:val="en-US"/>
+        </w:rPr>
+        <w:t>XXX</w:t>
+      </w:r>
+      <w:r>
+        <w:rPr>
+          <w:b/>
+          <w:lang w:val="en-US"/>
+        </w:rPr>
+        <w:t>.jar</w:t>
       </w:r>
     </w:p>
     <w:p>
       <w:pPr>
         <w:pStyle w:val="Paragraphedeliste"/>
         <w:rPr>
-          <w:rFonts w:ascii="Arial" w:hAnsi="Arial" w:cs="Arial"/>
+          <w:lang w:val="en-US"/>
+        </w:rPr>
+      </w:pPr>
+      <w:r>
+        <w:rPr>
+          <w:lang w:val="en-US"/>
+        </w:rPr>
+        <w:t>-</w:t>
+      </w:r>
+      <w:proofErr w:type="spellStart"/>
+      <w:proofErr w:type="gramStart"/>
+      <w:r>
+        <w:rPr>
+          <w:lang w:val="en-US"/>
+        </w:rPr>
+        <w:t>rw</w:t>
+      </w:r>
+      <w:proofErr w:type="spellEnd"/>
+      <w:r>
+        <w:rPr>
+          <w:lang w:val="en-US"/>
+        </w:rPr>
+        <w:t>-</w:t>
+      </w:r>
+      <w:proofErr w:type="gramEnd"/>
+      <w:r>
+        <w:rPr>
+          <w:lang w:val="en-US"/>
+        </w:rPr>
+        <w:t>r--r-- 1 root staff 1988051 Apr 28 16:54 ojdbc6.jar</w:t>
+      </w:r>
+    </w:p>
+    <w:p>
+      <w:pPr>
+        <w:pStyle w:val="Paragraphedeliste"/>
+        <w:rPr>
+          <w:lang w:val="en-US"/>
+        </w:rPr>
+      </w:pPr>
+      <w:r>
+        <w:rPr>
+          <w:lang w:val="en-US"/>
+        </w:rPr>
+        <w:t>-</w:t>
+      </w:r>
+      <w:proofErr w:type="spellStart"/>
+      <w:proofErr w:type="gramStart"/>
+      <w:r>
+        <w:rPr>
+          <w:lang w:val="en-US"/>
+        </w:rPr>
+        <w:t>rw</w:t>
+      </w:r>
+      <w:proofErr w:type="spellEnd"/>
+      <w:r>
+        <w:rPr>
+          <w:lang w:val="en-US"/>
+        </w:rPr>
+        <w:t>-</w:t>
+      </w:r>
+      <w:proofErr w:type="gramEnd"/>
+      <w:r>
+        <w:rPr>
+          <w:lang w:val="en-US"/>
+        </w:rPr>
+        <w:t>r--r-- 1 root staff   19048 Apr 28 16:54 rennes1-core-0.2.4.jar</w:t>
+      </w:r>
+    </w:p>
+    <w:p>
+      <w:pPr>
+        <w:pStyle w:val="Paragraphedeliste"/>
+        <w:rPr>
+          <w:lang w:val="en-US"/>
+        </w:rPr>
+      </w:pPr>
+      <w:r>
+        <w:rPr>
+          <w:lang w:val="en-US"/>
+        </w:rPr>
+        <w:t>-</w:t>
+      </w:r>
+      <w:proofErr w:type="spellStart"/>
+      <w:proofErr w:type="gramStart"/>
+      <w:r>
+        <w:rPr>
+          <w:lang w:val="en-US"/>
+        </w:rPr>
+        <w:t>rw</w:t>
+      </w:r>
+      <w:proofErr w:type="spellEnd"/>
+      <w:r>
+        <w:rPr>
+          <w:lang w:val="en-US"/>
+        </w:rPr>
+        <w:t>-</w:t>
+      </w:r>
+      <w:proofErr w:type="gramEnd"/>
+      <w:r>
+        <w:rPr>
+          <w:lang w:val="en-US"/>
+        </w:rPr>
+        <w:t>r--r-- 1 root staff   20626 Apr 28 16:54 rennes1-export-0.4.3.jar</w:t>
+      </w:r>
+    </w:p>
+    <w:p>
+      <w:pPr>
+        <w:pStyle w:val="Paragraphedeliste"/>
+        <w:rPr>
+          <w:lang w:val="en-US"/>
+        </w:rPr>
+      </w:pPr>
+      <w:r>
+        <w:rPr>
+          <w:lang w:val="en-US"/>
+        </w:rPr>
+        <w:t>-</w:t>
+      </w:r>
+      <w:proofErr w:type="spellStart"/>
+      <w:proofErr w:type="gramStart"/>
+      <w:r>
+        <w:rPr>
+          <w:lang w:val="en-US"/>
+        </w:rPr>
+        <w:t>rw</w:t>
+      </w:r>
+      <w:proofErr w:type="spellEnd"/>
+      <w:r>
+        <w:rPr>
+          <w:lang w:val="en-US"/>
+        </w:rPr>
+        <w:t>-</w:t>
+      </w:r>
+      <w:proofErr w:type="gramEnd"/>
+      <w:r>
+        <w:rPr>
+          <w:lang w:val="en-US"/>
+        </w:rPr>
+        <w:t>r--r-- 1 root staff    7313 Apr 28 16:54 ws-odf-dao-1.0.jar</w:t>
+      </w:r>
+    </w:p>
+    <w:p>
+      <w:pPr>
+        <w:pStyle w:val="Paragraphedeliste"/>
+        <w:rPr>
+          <w:lang w:val="en-US"/>
+        </w:rPr>
+      </w:pPr>
+      <w:r>
+        <w:rPr>
+          <w:lang w:val="en-US"/>
+        </w:rPr>
+        <w:t>-</w:t>
+      </w:r>
+      <w:proofErr w:type="spellStart"/>
+      <w:proofErr w:type="gramStart"/>
+      <w:r>
+        <w:rPr>
+          <w:lang w:val="en-US"/>
+        </w:rPr>
+        <w:t>rw</w:t>
+      </w:r>
+      <w:proofErr w:type="spellEnd"/>
+      <w:r>
+        <w:rPr>
+          <w:lang w:val="en-US"/>
+        </w:rPr>
+        <w:t>-</w:t>
+      </w:r>
+      <w:proofErr w:type="gramEnd"/>
+      <w:r>
+        <w:rPr>
+          <w:lang w:val="en-US"/>
+        </w:rPr>
+        <w:t>r--r-- 1 root staff    6553 Apr 28 16:54 ws-odf-domain-beans-1.0.jar</w:t>
+      </w:r>
+    </w:p>
+    <w:p>
+      <w:pPr>
+        <w:pStyle w:val="Paragraphedeliste"/>
+        <w:rPr>
+          <w:lang w:val="en-US"/>
+        </w:rPr>
+      </w:pPr>
+      <w:r>
+        <w:rPr>
+          <w:lang w:val="en-US"/>
+        </w:rPr>
+        <w:t>-</w:t>
+      </w:r>
+      <w:proofErr w:type="spellStart"/>
+      <w:proofErr w:type="gramStart"/>
+      <w:r>
+        <w:rPr>
+          <w:lang w:val="en-US"/>
+        </w:rPr>
+        <w:t>rw</w:t>
+      </w:r>
+      <w:proofErr w:type="spellEnd"/>
+      <w:r>
+        <w:rPr>
+          <w:lang w:val="en-US"/>
+        </w:rPr>
+        <w:t>-</w:t>
+      </w:r>
+      <w:proofErr w:type="gramEnd"/>
+      <w:r>
+        <w:rPr>
+          <w:lang w:val="en-US"/>
+        </w:rPr>
+        <w:t>r--r-- 1 root staff   10279 Apr 28 16:54 ws-odf-domain-services-1.0.jar</w:t>
+      </w:r>
+    </w:p>
+    <w:p>
+      <w:pPr>
+        <w:pStyle w:val="Paragraphedeliste"/>
+        <w:rPr>
+          <w:lang w:val="en-US"/>
+        </w:rPr>
+      </w:pPr>
+    </w:p>
+    <w:p>
+      <w:pPr>
+        <w:pStyle w:val="Paragraphedeliste"/>
+        <w:rPr>
+          <w:lang w:val="en-US"/>
+        </w:rPr>
+      </w:pPr>
+    </w:p>
+    <w:p>
+      <w:pPr>
+        <w:pStyle w:val="Paragraphedeliste"/>
+        <w:rPr>
+          <w:lang w:val="en-US"/>
+        </w:rPr>
+      </w:pPr>
+    </w:p>
+    <w:p>
+      <w:pPr>
+        <w:pStyle w:val="Paragraphedeliste"/>
+        <w:rPr>
+          <w:lang w:val="en-US"/>
+        </w:rPr>
+      </w:pPr>
+    </w:p>
+    <w:p>
+      <w:pPr>
+        <w:pStyle w:val="Paragraphedeliste"/>
+        <w:rPr>
+          <w:lang w:val="en-US"/>
+        </w:rPr>
+      </w:pPr>
+    </w:p>
+    <w:p>
+      <w:pPr>
+        <w:pStyle w:val="Paragraphedeliste"/>
+        <w:rPr>
+          <w:lang w:val="en-US"/>
+        </w:rPr>
+      </w:pPr>
+      <w:proofErr w:type="gramStart"/>
+      <w:r>
+        <w:rPr>
+          <w:lang w:val="en-US"/>
+        </w:rPr>
+        <w:lastRenderedPageBreak/>
+        <w:t>cd</w:t>
+      </w:r>
+      <w:proofErr w:type="gramEnd"/>
+      <w:r>
+        <w:rPr>
+          <w:lang w:val="en-US"/>
+        </w:rPr>
+        <w:t xml:space="preserve"> </w:t>
+      </w:r>
+      <w:r>
+        <w:rPr>
+          <w:lang w:val="en-US"/>
+        </w:rPr>
+        <w:t>esup-transferts-accueil-web-jsf-servlet/src/main/webapp/WEB-INF/lib</w:t>
+      </w:r>
+    </w:p>
+    <w:p>
+      <w:pPr>
+        <w:pStyle w:val="Paragraphedeliste"/>
+        <w:rPr>
+          <w:lang w:val="en-US"/>
+        </w:rPr>
+      </w:pPr>
+    </w:p>
+    <w:p>
+      <w:pPr>
+        <w:pStyle w:val="Paragraphedeliste"/>
+        <w:rPr>
+          <w:lang w:val="en-US"/>
+        </w:rPr>
+      </w:pPr>
+      <w:proofErr w:type="spellStart"/>
+      <w:proofErr w:type="gramStart"/>
+      <w:r>
+        <w:rPr>
+          <w:lang w:val="en-US"/>
+        </w:rPr>
+        <w:t>ln</w:t>
+      </w:r>
+      <w:proofErr w:type="spellEnd"/>
+      <w:proofErr w:type="gramEnd"/>
+      <w:r>
+        <w:rPr>
+          <w:lang w:val="en-US"/>
+        </w:rPr>
+        <w:t xml:space="preserve"> -s ../../../../../../apogee/apo-webservicesclient</w:t>
+      </w:r>
+      <w:r>
+        <w:rPr>
+          <w:lang w:val="en-US"/>
+        </w:rPr>
+        <w:t>XXX</w:t>
+      </w:r>
+      <w:r>
+        <w:rPr>
+          <w:lang w:val="en-US"/>
+        </w:rPr>
+        <w:t>.jar apo-webservicesclient.jar</w:t>
+      </w:r>
+    </w:p>
+    <w:p>
+      <w:pPr>
+        <w:pStyle w:val="Paragraphedeliste"/>
+        <w:rPr>
+          <w:lang w:val="en-US"/>
+        </w:rPr>
+      </w:pPr>
+    </w:p>
+    <w:p>
+      <w:pPr>
+        <w:pStyle w:val="Paragraphedeliste"/>
+        <w:rPr>
+          <w:lang w:val="en-US"/>
+        </w:rPr>
+      </w:pPr>
+      <w:r>
+        <w:rPr>
+          <w:lang w:val="en-US"/>
+        </w:rPr>
+        <w:t>-</w:t>
+      </w:r>
+      <w:proofErr w:type="spellStart"/>
+      <w:proofErr w:type="gramStart"/>
+      <w:r>
+        <w:rPr>
+          <w:lang w:val="en-US"/>
+        </w:rPr>
+        <w:t>rw</w:t>
+      </w:r>
+      <w:proofErr w:type="spellEnd"/>
+      <w:r>
+        <w:rPr>
+          <w:lang w:val="en-US"/>
+        </w:rPr>
+        <w:t>-</w:t>
+      </w:r>
+      <w:proofErr w:type="gramEnd"/>
+      <w:r>
+        <w:rPr>
+          <w:lang w:val="en-US"/>
+        </w:rPr>
+        <w:t>r--r-- 1 root staff   41236 Apr 28 16:54 RimbausTransfert.jar</w:t>
+      </w:r>
+    </w:p>
+    <w:p>
+      <w:pPr>
+        <w:pStyle w:val="Paragraphedeliste"/>
+        <w:rPr>
+          <w:b/>
+          <w:lang w:val="en-US"/>
+        </w:rPr>
+      </w:pPr>
+      <w:proofErr w:type="spellStart"/>
+      <w:proofErr w:type="gramStart"/>
+      <w:r>
+        <w:rPr>
+          <w:b/>
+          <w:lang w:val="en-US"/>
+        </w:rPr>
+        <w:t>lrwxrwxrwx</w:t>
+      </w:r>
+      <w:proofErr w:type="spellEnd"/>
+      <w:proofErr w:type="gramEnd"/>
+      <w:r>
+        <w:rPr>
+          <w:b/>
+          <w:lang w:val="en-US"/>
+        </w:rPr>
+        <w:t xml:space="preserve"> 1 root staff      55 May 13 09:27 apo-webservicesclient.jar -&gt; ../../../../../../apogee/apo-webservicesclient</w:t>
+      </w:r>
+      <w:r>
+        <w:rPr>
+          <w:b/>
+          <w:lang w:val="en-US"/>
+        </w:rPr>
+        <w:t>XXX</w:t>
+      </w:r>
+      <w:r>
+        <w:rPr>
+          <w:b/>
+          <w:lang w:val="en-US"/>
+        </w:rPr>
+        <w:t>.jar</w:t>
+      </w:r>
+    </w:p>
+    <w:p>
+      <w:pPr>
+        <w:pStyle w:val="Paragraphedeliste"/>
+        <w:rPr>
+          <w:lang w:val="en-US"/>
+        </w:rPr>
+      </w:pPr>
+      <w:r>
+        <w:rPr>
+          <w:lang w:val="en-US"/>
+        </w:rPr>
+        <w:t>-</w:t>
+      </w:r>
+      <w:proofErr w:type="spellStart"/>
+      <w:proofErr w:type="gramStart"/>
+      <w:r>
+        <w:rPr>
+          <w:lang w:val="en-US"/>
+        </w:rPr>
+        <w:t>rw</w:t>
+      </w:r>
+      <w:proofErr w:type="spellEnd"/>
+      <w:r>
+        <w:rPr>
+          <w:lang w:val="en-US"/>
+        </w:rPr>
+        <w:t>-</w:t>
+      </w:r>
+      <w:proofErr w:type="gramEnd"/>
+      <w:r>
+        <w:rPr>
+          <w:lang w:val="en-US"/>
+        </w:rPr>
+        <w:t>r--r-- 1 root staff 1988051 Apr 28 16:54 ojdbc6.jar</w:t>
+      </w:r>
+    </w:p>
+    <w:p>
+      <w:pPr>
+        <w:pStyle w:val="Paragraphedeliste"/>
+        <w:rPr>
+          <w:lang w:val="en-US"/>
+        </w:rPr>
+      </w:pPr>
+      <w:r>
+        <w:rPr>
+          <w:lang w:val="en-US"/>
+        </w:rPr>
+        <w:t>-</w:t>
+      </w:r>
+      <w:proofErr w:type="spellStart"/>
+      <w:proofErr w:type="gramStart"/>
+      <w:r>
+        <w:rPr>
+          <w:lang w:val="en-US"/>
+        </w:rPr>
+        <w:t>rw</w:t>
+      </w:r>
+      <w:proofErr w:type="spellEnd"/>
+      <w:r>
+        <w:rPr>
+          <w:lang w:val="en-US"/>
+        </w:rPr>
+        <w:t>-</w:t>
+      </w:r>
+      <w:proofErr w:type="gramEnd"/>
+      <w:r>
+        <w:rPr>
+          <w:lang w:val="en-US"/>
+        </w:rPr>
+        <w:t>r--r-- 1 root staff   19048 Apr 28 16:54 rennes1-core-0.2.4.jar</w:t>
+      </w:r>
+    </w:p>
+    <w:p>
+      <w:pPr>
+        <w:pStyle w:val="Paragraphedeliste"/>
+        <w:rPr>
+          <w:lang w:val="en-US"/>
+        </w:rPr>
+      </w:pPr>
+      <w:r>
+        <w:rPr>
+          <w:lang w:val="en-US"/>
+        </w:rPr>
+        <w:t>-</w:t>
+      </w:r>
+      <w:proofErr w:type="spellStart"/>
+      <w:proofErr w:type="gramStart"/>
+      <w:r>
+        <w:rPr>
+          <w:lang w:val="en-US"/>
+        </w:rPr>
+        <w:t>rw</w:t>
+      </w:r>
+      <w:proofErr w:type="spellEnd"/>
+      <w:r>
+        <w:rPr>
+          <w:lang w:val="en-US"/>
+        </w:rPr>
+        <w:t>-</w:t>
+      </w:r>
+      <w:proofErr w:type="gramEnd"/>
+      <w:r>
+        <w:rPr>
+          <w:lang w:val="en-US"/>
+        </w:rPr>
+        <w:t>r--r-- 1 root staff   20626 Apr 28 16:54 rennes1-export-0.4.3.jar</w:t>
+      </w:r>
+    </w:p>
+    <w:p>
+      <w:pPr>
+        <w:pStyle w:val="Paragraphedeliste"/>
+        <w:rPr>
+          <w:lang w:val="en-US"/>
+        </w:rPr>
+      </w:pPr>
+      <w:r>
+        <w:rPr>
+          <w:lang w:val="en-US"/>
+        </w:rPr>
+        <w:t>-</w:t>
+      </w:r>
+      <w:proofErr w:type="spellStart"/>
+      <w:proofErr w:type="gramStart"/>
+      <w:r>
+        <w:rPr>
+          <w:lang w:val="en-US"/>
+        </w:rPr>
+        <w:t>rw</w:t>
+      </w:r>
+      <w:proofErr w:type="spellEnd"/>
+      <w:r>
+        <w:rPr>
+          <w:lang w:val="en-US"/>
+        </w:rPr>
+        <w:t>-</w:t>
+      </w:r>
+      <w:proofErr w:type="gramEnd"/>
+      <w:r>
+        <w:rPr>
+          <w:lang w:val="en-US"/>
+        </w:rPr>
+        <w:t>r--r-- 1 root staff    7313 Apr 28 16:54 ws-odf-dao-1.0.jar</w:t>
+      </w:r>
+    </w:p>
+    <w:p>
+      <w:pPr>
+        <w:pStyle w:val="Paragraphedeliste"/>
+        <w:rPr>
+          <w:lang w:val="en-US"/>
+        </w:rPr>
+      </w:pPr>
+      <w:r>
+        <w:rPr>
+          <w:lang w:val="en-US"/>
+        </w:rPr>
+        <w:t>-</w:t>
+      </w:r>
+      <w:proofErr w:type="spellStart"/>
+      <w:proofErr w:type="gramStart"/>
+      <w:r>
+        <w:rPr>
+          <w:lang w:val="en-US"/>
+        </w:rPr>
+        <w:t>rw</w:t>
+      </w:r>
+      <w:proofErr w:type="spellEnd"/>
+      <w:r>
+        <w:rPr>
+          <w:lang w:val="en-US"/>
+        </w:rPr>
+        <w:t>-</w:t>
+      </w:r>
+      <w:proofErr w:type="gramEnd"/>
+      <w:r>
+        <w:rPr>
+          <w:lang w:val="en-US"/>
+        </w:rPr>
+        <w:t>r--r-- 1 root staff    6553 Apr 28 16:54 ws-odf-domain-beans-1.0.jar</w:t>
+      </w:r>
+    </w:p>
+    <w:p>
+      <w:pPr>
+        <w:pStyle w:val="Paragraphedeliste"/>
+        <w:rPr>
+          <w:lang w:val="en-US"/>
+        </w:rPr>
+      </w:pPr>
+      <w:r>
+        <w:rPr>
+          <w:lang w:val="en-US"/>
+        </w:rPr>
+        <w:t>-</w:t>
+      </w:r>
+      <w:proofErr w:type="spellStart"/>
+      <w:proofErr w:type="gramStart"/>
+      <w:r>
+        <w:rPr>
+          <w:lang w:val="en-US"/>
+        </w:rPr>
+        <w:t>rw</w:t>
+      </w:r>
+      <w:proofErr w:type="spellEnd"/>
+      <w:r>
+        <w:rPr>
+          <w:lang w:val="en-US"/>
+        </w:rPr>
+        <w:t>-</w:t>
+      </w:r>
+      <w:proofErr w:type="gramEnd"/>
+      <w:r>
+        <w:rPr>
+          <w:lang w:val="en-US"/>
+        </w:rPr>
+        <w:t>r--r-- 1 root staff   10279 Apr 28 16:54 ws-odf-domain-services-1.0.jar</w:t>
+      </w:r>
+    </w:p>
+    <w:p>
+      <w:pPr>
+        <w:ind w:left="360"/>
+        <w:rPr>
+          <w:rFonts w:ascii="Arial" w:hAnsi="Arial" w:cs="Arial"/>
+          <w:lang w:val="en-US"/>
         </w:rPr>
       </w:pPr>
     </w:p>
@@ -1776,6 +2673,7 @@
           <w:b/>
           <w:i/>
           <w:u w:val="single"/>
+          <w:lang w:val="en-US"/>
         </w:rPr>
       </w:pPr>
     </w:p>
@@ -1786,6 +2684,7 @@
           <w:b/>
           <w:i/>
           <w:u w:val="single"/>
+          <w:lang w:val="en-US"/>
         </w:rPr>
       </w:pPr>
     </w:p>
@@ -1796,6 +2695,7 @@
           <w:b/>
           <w:i/>
           <w:u w:val="single"/>
+          <w:lang w:val="en-US"/>
         </w:rPr>
       </w:pPr>
     </w:p>
@@ -1806,6 +2706,7 @@
           <w:b/>
           <w:i/>
           <w:u w:val="single"/>
+          <w:lang w:val="en-US"/>
         </w:rPr>
       </w:pPr>
     </w:p>
@@ -1816,6 +2717,7 @@
           <w:b/>
           <w:i/>
           <w:u w:val="single"/>
+          <w:lang w:val="en-US"/>
         </w:rPr>
       </w:pPr>
     </w:p>
@@ -1826,6 +2728,7 @@
           <w:b/>
           <w:i/>
           <w:u w:val="single"/>
+          <w:lang w:val="en-US"/>
         </w:rPr>
       </w:pPr>
     </w:p>
@@ -1836,6 +2739,7 @@
           <w:b/>
           <w:i/>
           <w:u w:val="single"/>
+          <w:lang w:val="en-US"/>
         </w:rPr>
       </w:pPr>
     </w:p>
@@ -1846,6 +2750,7 @@
           <w:b/>
           <w:i/>
           <w:u w:val="single"/>
+          <w:lang w:val="en-US"/>
         </w:rPr>
       </w:pPr>
     </w:p>
@@ -1856,6 +2761,7 @@
           <w:b/>
           <w:i/>
           <w:u w:val="single"/>
+          <w:lang w:val="en-US"/>
         </w:rPr>
       </w:pPr>
     </w:p>
@@ -1866,6 +2772,7 @@
           <w:b/>
           <w:i/>
           <w:u w:val="single"/>
+          <w:lang w:val="en-US"/>
         </w:rPr>
       </w:pPr>
     </w:p>
@@ -1876,6 +2783,7 @@
           <w:b/>
           <w:i/>
           <w:u w:val="single"/>
+          <w:lang w:val="en-US"/>
         </w:rPr>
       </w:pPr>
     </w:p>
@@ -1886,6 +2794,7 @@
           <w:b/>
           <w:i/>
           <w:u w:val="single"/>
+          <w:lang w:val="en-US"/>
         </w:rPr>
       </w:pPr>
     </w:p>
@@ -1896,6 +2805,62 @@
           <w:b/>
           <w:i/>
           <w:u w:val="single"/>
+          <w:lang w:val="en-US"/>
+        </w:rPr>
+      </w:pPr>
+    </w:p>
+    <w:p>
+      <w:pPr>
+        <w:rPr>
+          <w:rFonts w:ascii="Arial" w:hAnsi="Arial" w:cs="Arial"/>
+          <w:b/>
+          <w:i/>
+          <w:u w:val="single"/>
+          <w:lang w:val="en-US"/>
+        </w:rPr>
+      </w:pPr>
+    </w:p>
+    <w:p>
+      <w:pPr>
+        <w:rPr>
+          <w:rFonts w:ascii="Arial" w:hAnsi="Arial" w:cs="Arial"/>
+          <w:b/>
+          <w:i/>
+          <w:u w:val="single"/>
+          <w:lang w:val="en-US"/>
+        </w:rPr>
+      </w:pPr>
+    </w:p>
+    <w:p>
+      <w:pPr>
+        <w:rPr>
+          <w:rFonts w:ascii="Arial" w:hAnsi="Arial" w:cs="Arial"/>
+          <w:b/>
+          <w:i/>
+          <w:u w:val="single"/>
+          <w:lang w:val="en-US"/>
+        </w:rPr>
+      </w:pPr>
+    </w:p>
+    <w:p>
+      <w:pPr>
+        <w:rPr>
+          <w:rFonts w:ascii="Arial" w:hAnsi="Arial" w:cs="Arial"/>
+          <w:b/>
+          <w:i/>
+          <w:u w:val="single"/>
+          <w:lang w:val="en-US"/>
+        </w:rPr>
+      </w:pPr>
+    </w:p>
+    <w:p>
+      <w:pPr>
+        <w:rPr>
+          <w:rFonts w:ascii="Arial" w:hAnsi="Arial" w:cs="Arial"/>
+          <w:b/>
+          <w:i/>
+          <w:u w:val="single"/>
+          <w:lang w:val="en-US"/>
         </w:rPr>
       </w:pPr>
     </w:p>
@@ -1910,7 +2875,7 @@
           <w:rFonts w:ascii="Arial" w:hAnsi="Arial" w:cs="Arial"/>
         </w:rPr>
       </w:pPr>
-      <w:bookmarkStart w:id="4" w:name="_Toc419716516"/>
+      <w:bookmarkStart w:id="3" w:name="_Toc419882140"/>
       <w:r>
         <w:rPr>
           <w:rFonts w:ascii="Arial" w:hAnsi="Arial" w:cs="Arial"/>
@@ -1918,7 +2883,7 @@
         <w:lastRenderedPageBreak/>
         <w:t>Configuration</w:t>
       </w:r>
-      <w:bookmarkEnd w:id="4"/>
+      <w:bookmarkEnd w:id="3"/>
     </w:p>
     <w:p>
       <w:pPr>
@@ -1931,7 +2896,7 @@
           <w:rFonts w:ascii="Arial" w:hAnsi="Arial" w:cs="Arial"/>
         </w:rPr>
       </w:pPr>
-      <w:bookmarkStart w:id="5" w:name="_Toc419716517"/>
+      <w:bookmarkStart w:id="4" w:name="_Toc419882141"/>
       <w:r>
         <w:rPr>
           <w:rFonts w:ascii="Arial" w:hAnsi="Arial" w:cs="Arial"/>
@@ -1944,7 +2909,7 @@
         </w:rPr>
         <w:t>7</w:t>
       </w:r>
-      <w:bookmarkEnd w:id="5"/>
+      <w:bookmarkEnd w:id="4"/>
     </w:p>
     <w:p>
       <w:pPr>
@@ -2153,7 +3118,7 @@
           <w:rFonts w:ascii="Arial" w:hAnsi="Arial" w:cs="Arial"/>
         </w:rPr>
       </w:pPr>
-      <w:bookmarkStart w:id="6" w:name="_Toc419716518"/>
+      <w:bookmarkStart w:id="5" w:name="_Toc419882142"/>
       <w:proofErr w:type="spellStart"/>
       <w:r>
         <w:rPr>
@@ -2175,7 +3140,7 @@
         </w:rPr>
         <w:t>tomcat</w:t>
       </w:r>
-      <w:bookmarkEnd w:id="6"/>
+      <w:bookmarkEnd w:id="5"/>
       <w:proofErr w:type="spellEnd"/>
     </w:p>
     <w:p>
@@ -2989,14 +3954,14 @@
           <w:rFonts w:ascii="Arial" w:hAnsi="Arial" w:cs="Arial"/>
         </w:rPr>
       </w:pPr>
-      <w:bookmarkStart w:id="7" w:name="_Toc419716519"/>
+      <w:bookmarkStart w:id="6" w:name="_Toc419882143"/>
       <w:r>
         <w:rPr>
           <w:rFonts w:ascii="Arial" w:hAnsi="Arial" w:cs="Arial"/>
         </w:rPr>
         <w:t>Thème des modules de vues</w:t>
       </w:r>
-      <w:bookmarkEnd w:id="7"/>
+      <w:bookmarkEnd w:id="6"/>
       <w:r>
         <w:rPr>
           <w:rFonts w:ascii="Arial" w:hAnsi="Arial" w:cs="Arial"/>
@@ -3621,14 +4586,14 @@
           <w:rFonts w:ascii="Arial" w:hAnsi="Arial" w:cs="Arial"/>
         </w:rPr>
       </w:pPr>
-      <w:bookmarkStart w:id="8" w:name="_Toc419716520"/>
+      <w:bookmarkStart w:id="7" w:name="_Toc419882144"/>
       <w:r>
         <w:rPr>
           <w:rFonts w:ascii="Arial" w:hAnsi="Arial" w:cs="Arial"/>
         </w:rPr>
         <w:t>Module transferts départ &amp; gestionnaire</w:t>
       </w:r>
-      <w:bookmarkEnd w:id="8"/>
+      <w:bookmarkEnd w:id="7"/>
     </w:p>
     <w:p>
       <w:pPr>
@@ -4091,13 +5056,7 @@
         <w:rPr>
           <w:rFonts w:ascii="Arial" w:hAnsi="Arial" w:cs="Arial"/>
         </w:rPr>
-        <w:t>media/xmlxsl/etudiant</w:t>
-      </w:r>
-      <w:r>
-        <w:rPr>
-          <w:rFonts w:ascii="Arial" w:hAnsi="Arial" w:cs="Arial"/>
-        </w:rPr>
-        <w:t>_accueil</w:t>
+        <w:t>media/xmlxsl/etudiant_accueil</w:t>
       </w:r>
       <w:r>
         <w:rPr>
@@ -4121,13 +5080,7 @@
         <w:rPr>
           <w:rFonts w:ascii="Arial" w:hAnsi="Arial" w:cs="Arial"/>
         </w:rPr>
-        <w:t>etudiant</w:t>
-      </w:r>
-      <w:r>
-        <w:rPr>
-          <w:rFonts w:ascii="Arial" w:hAnsi="Arial" w:cs="Arial"/>
-        </w:rPr>
-        <w:t>_accueil</w:t>
+        <w:t>etudiant_accueil</w:t>
       </w:r>
       <w:r>
         <w:rPr>
@@ -5446,14 +6399,14 @@
           <w:rFonts w:ascii="Arial" w:hAnsi="Arial" w:cs="Arial"/>
         </w:rPr>
       </w:pPr>
-      <w:bookmarkStart w:id="9" w:name="_Toc419716521"/>
+      <w:bookmarkStart w:id="8" w:name="_Toc419882145"/>
       <w:r>
         <w:rPr>
           <w:rFonts w:ascii="Arial" w:hAnsi="Arial" w:cs="Arial"/>
         </w:rPr>
         <w:t>Base de données</w:t>
       </w:r>
-      <w:bookmarkEnd w:id="9"/>
+      <w:bookmarkEnd w:id="8"/>
     </w:p>
     <w:p>
       <w:pPr>
@@ -5706,7 +6659,19 @@
         <w:rPr>
           <w:rFonts w:ascii="Arial" w:hAnsi="Arial" w:cs="Arial"/>
         </w:rPr>
-        <w:t>.0 vers 2.</w:t>
+        <w:t>.</w:t>
+      </w:r>
+      <w:r>
+        <w:rPr>
+          <w:rFonts w:ascii="Arial" w:hAnsi="Arial" w:cs="Arial"/>
+        </w:rPr>
+        <w:t>1</w:t>
+      </w:r>
+      <w:r>
+        <w:rPr>
+          <w:rFonts w:ascii="Arial" w:hAnsi="Arial" w:cs="Arial"/>
+        </w:rPr>
+        <w:t xml:space="preserve"> vers 2.</w:t>
       </w:r>
       <w:r>
         <w:rPr>
@@ -5795,9 +6760,19 @@
           <w:color w:val="FF0000"/>
           <w:lang w:eastAsia="fr-FR"/>
         </w:rPr>
-        <w:t>ATTENTION : Les fichiers SQL sont encodés en UTF8, vérifiez bien votre encodage de caractère lors des créations/insertions.</w:t>
-      </w:r>
-    </w:p>
+        <w:t xml:space="preserve">ATTENTION : Les </w:t>
+      </w:r>
+      <w:bookmarkStart w:id="9" w:name="_GoBack"/>
+      <w:r>
+        <w:rPr>
+          <w:rFonts w:ascii="Arial" w:hAnsi="Arial" w:cs="Arial"/>
+          <w:color w:val="FF0000"/>
+          <w:lang w:eastAsia="fr-FR"/>
+        </w:rPr>
+        <w:t>fichiers SQL sont encodés en UTF8, vérifiez bien votre encodage de caractère lors des créations/insertions.</w:t>
+      </w:r>
+    </w:p>
+    <w:bookmarkEnd w:id="9"/>
     <w:p>
       <w:pPr>
         <w:pStyle w:val="Sansinterligne"/>
@@ -5939,7 +6914,7 @@
           <w:rFonts w:ascii="Arial" w:hAnsi="Arial" w:cs="Arial"/>
         </w:rPr>
       </w:pPr>
-      <w:bookmarkStart w:id="10" w:name="_Toc419716522"/>
+      <w:bookmarkStart w:id="10" w:name="_Toc419882146"/>
       <w:r>
         <w:rPr>
           <w:rFonts w:ascii="Arial" w:hAnsi="Arial" w:cs="Arial"/>
@@ -6001,7 +6976,7 @@
           <w:rFonts w:ascii="Arial" w:hAnsi="Arial" w:cs="Arial"/>
         </w:rPr>
       </w:pPr>
-      <w:bookmarkStart w:id="11" w:name="_Toc419716523"/>
+      <w:bookmarkStart w:id="11" w:name="_Toc419882147"/>
       <w:r>
         <w:rPr>
           <w:rFonts w:ascii="Arial" w:hAnsi="Arial" w:cs="Arial"/>
@@ -6148,7 +7123,7 @@
         </w:rPr>
         <w:t xml:space="preserve">       </w:t>
       </w:r>
-      <w:bookmarkStart w:id="12" w:name="_Toc419716524"/>
+      <w:bookmarkStart w:id="12" w:name="_Toc419882148"/>
       <w:r>
         <w:rPr>
           <w:rFonts w:ascii="Arial" w:hAnsi="Arial" w:cs="Arial"/>
@@ -6364,7 +7339,7 @@
                         <w:sz w:val="16"/>
                         <w:szCs w:val="16"/>
                       </w:rPr>
-                      <w:t>7</w:t>
+                      <w:t>8</w:t>
                     </w:r>
                     <w:r>
                       <w:rPr>
@@ -6471,7 +7446,23 @@
                   <w:sz w:val="28"/>
                   <w:szCs w:val="28"/>
                 </w:rPr>
-                <w:t>Documentation technique Application esup-transferts-v2.0.0</w:t>
+                <w:t>Documentation technique Application esup-transferts-v2.</w:t>
+              </w:r>
+              <w:r>
+                <w:rPr>
+                  <w:rFonts w:asciiTheme="majorHAnsi" w:eastAsiaTheme="majorEastAsia" w:hAnsiTheme="majorHAnsi" w:cstheme="majorBidi"/>
+                  <w:sz w:val="28"/>
+                  <w:szCs w:val="28"/>
+                </w:rPr>
+                <w:t>2</w:t>
+              </w:r>
+              <w:r>
+                <w:rPr>
+                  <w:rFonts w:asciiTheme="majorHAnsi" w:eastAsiaTheme="majorEastAsia" w:hAnsiTheme="majorHAnsi" w:cstheme="majorBidi"/>
+                  <w:sz w:val="28"/>
+                  <w:szCs w:val="28"/>
+                </w:rPr>
+                <w:t>.0</w:t>
               </w:r>
             </w:p>
           </w:tc>
@@ -6490,7 +7481,7 @@
           <w:alias w:val="Année"/>
           <w:id w:val="77761609"/>
           <w:dataBinding w:prefixMappings="xmlns:ns0='http://schemas.microsoft.com/office/2006/coverPageProps'" w:xpath="/ns0:CoverPageProperties[1]/ns0:PublishDate[1]" w:storeItemID="{55AF091B-3C7A-41E3-B477-F2FDAA23CFDA}"/>
-          <w:date w:fullDate="2013-01-01T00:00:00Z">
+          <w:date w:fullDate="2015-01-01T00:00:00Z">
             <w:dateFormat w:val="yyyy"/>
             <w:lid w:val="fr-FR"/>
             <w:storeMappedDataAs w:val="dateTime"/>
@@ -6524,7 +7515,7 @@
                   <w:sz w:val="32"/>
                   <w:szCs w:val="32"/>
                 </w:rPr>
-                <w:t>2013</w:t>
+                <w:t>2015</w:t>
               </w:r>
             </w:p>
           </w:tc>
@@ -9675,7 +10666,7 @@
 
 <file path=customXml/item1.xml><?xml version="1.0" encoding="utf-8"?>
 <CoverPageProperties xmlns="http://schemas.microsoft.com/office/2006/coverPageProps">
-  <PublishDate>2013</PublishDate>
+  <PublishDate>2015</PublishDate>
   <Abstract/>
   <CompanyAddress/>
   <CompanyPhone/>
@@ -9697,7 +10688,7 @@
 </file>
 
 <file path=customXml/itemProps2.xml><?xml version="1.0" encoding="utf-8"?>
-<ds:datastoreItem xmlns:ds="http://schemas.openxmlformats.org/officeDocument/2006/customXml" ds:itemID="{2C34638B-7E25-47B9-80DC-8BF817A5FCE2}">
+<ds:datastoreItem xmlns:ds="http://schemas.openxmlformats.org/officeDocument/2006/customXml" ds:itemID="{882408C1-B943-41A8-A2E1-E69BF496B0D0}">
   <ds:schemaRefs>
     <ds:schemaRef ds:uri="http://schemas.openxmlformats.org/officeDocument/2006/bibliography"/>
   </ds:schemaRefs>

</xml_diff>